<commit_message>
Set multer and  cloudinary
</commit_message>
<xml_diff>
--- a/Camping Project.docx
+++ b/Camping Project.docx
@@ -26,6 +26,28 @@
     </w:p>
     <w:p>
       <w:pPr>
+        <w:jc w:val="center"/>
+        <w:rPr>
+          <w:b/>
+          <w:bCs/>
+          <w:sz w:val="28"/>
+          <w:szCs w:val="28"/>
+          <w:u w:val="single"/>
+        </w:rPr>
+      </w:pPr>
+      <w:r>
+        <w:rPr>
+          <w:b/>
+          <w:bCs/>
+          <w:sz w:val="28"/>
+          <w:szCs w:val="28"/>
+          <w:u w:val="single"/>
+        </w:rPr>
+        <w:t>React crourse</w:t>
+      </w:r>
+    </w:p>
+    <w:p>
+      <w:pPr>
         <w:pStyle w:val="ListParagraph"/>
         <w:numPr>
           <w:ilvl w:val="0"/>
@@ -79,6 +101,7 @@
           <w:rFonts w:ascii="Traditional Arabic" w:hAnsi="Traditional Arabic" w:cs="Traditional Arabic"/>
           <w:b/>
           <w:bCs/>
+          <w:strike/>
           <w:sz w:val="32"/>
           <w:szCs w:val="32"/>
         </w:rPr>
@@ -88,6 +111,7 @@
           <w:rFonts w:ascii="Traditional Arabic" w:hAnsi="Traditional Arabic" w:cs="Traditional Arabic" w:hint="cs"/>
           <w:b/>
           <w:bCs/>
+          <w:strike/>
           <w:sz w:val="32"/>
           <w:szCs w:val="32"/>
           <w:rtl/>
@@ -99,6 +123,7 @@
           <w:rFonts w:cs="Traditional Arabic"/>
           <w:b/>
           <w:bCs/>
+          <w:strike/>
           <w:sz w:val="32"/>
           <w:szCs w:val="32"/>
           <w:lang w:val="pt-BR"/>
@@ -110,6 +135,7 @@
           <w:rFonts w:cs="Traditional Arabic" w:hint="cs"/>
           <w:b/>
           <w:bCs/>
+          <w:strike/>
           <w:sz w:val="32"/>
           <w:szCs w:val="32"/>
           <w:rtl/>
@@ -201,7 +227,6 @@
         </w:rPr>
         <w:t xml:space="preserve">ستخدام </w:t>
       </w:r>
-      <w:proofErr w:type="spellStart"/>
       <w:r>
         <w:rPr>
           <w:rFonts w:cs="Traditional Arabic"/>
@@ -212,7 +237,6 @@
         </w:rPr>
         <w:t>useSearchParams</w:t>
       </w:r>
-      <w:proofErr w:type="spellEnd"/>
       <w:r>
         <w:rPr>
           <w:rFonts w:cs="Traditional Arabic" w:hint="cs"/>
@@ -354,6 +378,56 @@
       </w:pPr>
       <w:r>
         <w:rPr>
+          <w:rFonts w:cs="Traditional Arabic"/>
+          <w:b/>
+          <w:bCs/>
+          <w:sz w:val="32"/>
+          <w:szCs w:val="32"/>
+        </w:rPr>
+        <w:t>Form</w:t>
+      </w:r>
+      <w:r>
+        <w:rPr>
+          <w:rFonts w:cs="Traditional Arabic" w:hint="cs"/>
+          <w:b/>
+          <w:bCs/>
+          <w:sz w:val="32"/>
+          <w:szCs w:val="32"/>
+          <w:rtl/>
+          <w:lang w:val="nl-NL" w:bidi="ar-SY"/>
+        </w:rPr>
+        <w:t xml:space="preserve"> ندخل الكثير من الداتا الفيديو 84</w:t>
+      </w:r>
+    </w:p>
+    <w:p>
+      <w:pPr>
+        <w:pStyle w:val="ListParagraph"/>
+        <w:numPr>
+          <w:ilvl w:val="0"/>
+          <w:numId w:val="1"/>
+        </w:numPr>
+        <w:bidi/>
+        <w:jc w:val="both"/>
+        <w:rPr>
+          <w:rFonts w:ascii="Traditional Arabic" w:hAnsi="Traditional Arabic" w:cs="Traditional Arabic"/>
+          <w:b/>
+          <w:bCs/>
+          <w:sz w:val="32"/>
+          <w:szCs w:val="32"/>
+        </w:rPr>
+      </w:pPr>
+      <w:r>
+        <w:rPr>
+          <w:rFonts w:ascii="Traditional Arabic" w:hAnsi="Traditional Arabic" w:cs="Traditional Arabic"/>
+          <w:b/>
+          <w:bCs/>
+          <w:sz w:val="32"/>
+          <w:szCs w:val="32"/>
+        </w:rPr>
+        <w:t>Form</w:t>
+      </w:r>
+      <w:r>
+        <w:rPr>
           <w:rFonts w:ascii="Traditional Arabic" w:hAnsi="Traditional Arabic" w:cs="Traditional Arabic" w:hint="cs"/>
           <w:b/>
           <w:bCs/>
@@ -361,232 +435,842 @@
           <w:szCs w:val="32"/>
           <w:rtl/>
         </w:rPr>
+        <w:t xml:space="preserve"> للإضافة كامبغراوند 98 و 99 (99 دقيقة 10:98</w:t>
+      </w:r>
+    </w:p>
+    <w:p>
+      <w:pPr>
+        <w:pStyle w:val="ListParagraph"/>
+        <w:numPr>
+          <w:ilvl w:val="0"/>
+          <w:numId w:val="1"/>
+        </w:numPr>
+        <w:bidi/>
+        <w:jc w:val="both"/>
+        <w:rPr>
+          <w:rFonts w:ascii="Traditional Arabic" w:hAnsi="Traditional Arabic" w:cs="Traditional Arabic"/>
+          <w:b/>
+          <w:bCs/>
+          <w:sz w:val="32"/>
+          <w:szCs w:val="32"/>
+        </w:rPr>
+      </w:pPr>
+      <w:r>
+        <w:rPr>
+          <w:rFonts w:cs="Traditional Arabic"/>
+          <w:b/>
+          <w:bCs/>
+          <w:sz w:val="32"/>
+          <w:szCs w:val="32"/>
+          <w:lang w:val="pt-BR"/>
+        </w:rPr>
+        <w:t xml:space="preserve">Toast </w:t>
+      </w:r>
+      <w:r>
+        <w:rPr>
+          <w:rFonts w:cs="Traditional Arabic" w:hint="cs"/>
+          <w:b/>
+          <w:bCs/>
+          <w:sz w:val="32"/>
+          <w:szCs w:val="32"/>
+          <w:rtl/>
+          <w:lang w:val="pt-BR"/>
+        </w:rPr>
+        <w:t xml:space="preserve"> من أجل رسالة تظهر عند أي أكشن جميلة </w:t>
+      </w:r>
+    </w:p>
+    <w:p>
+      <w:pPr>
+        <w:pStyle w:val="ListParagraph"/>
+        <w:numPr>
+          <w:ilvl w:val="0"/>
+          <w:numId w:val="1"/>
+        </w:numPr>
+        <w:bidi/>
+        <w:jc w:val="both"/>
+        <w:rPr>
+          <w:rFonts w:ascii="Traditional Arabic" w:hAnsi="Traditional Arabic" w:cs="Traditional Arabic"/>
+          <w:b/>
+          <w:bCs/>
+          <w:sz w:val="32"/>
+          <w:szCs w:val="32"/>
+        </w:rPr>
+      </w:pPr>
+      <w:r>
+        <w:rPr>
+          <w:rFonts w:cs="Traditional Arabic" w:hint="cs"/>
+          <w:b/>
+          <w:bCs/>
+          <w:sz w:val="32"/>
+          <w:szCs w:val="32"/>
+          <w:rtl/>
+          <w:lang w:val="pt-BR"/>
+        </w:rPr>
+        <w:t>من أجل عمل تصليح للكامبغراوند الفيديو رقم 112</w:t>
+      </w:r>
+    </w:p>
+    <w:p>
+      <w:pPr>
+        <w:pStyle w:val="ListParagraph"/>
+        <w:numPr>
+          <w:ilvl w:val="0"/>
+          <w:numId w:val="1"/>
+        </w:numPr>
+        <w:bidi/>
+        <w:jc w:val="center"/>
+        <w:rPr>
+          <w:rFonts w:ascii="Traditional Arabic" w:hAnsi="Traditional Arabic" w:cs="Traditional Arabic"/>
+          <w:b/>
+          <w:bCs/>
+          <w:sz w:val="32"/>
+          <w:szCs w:val="32"/>
+          <w:u w:val="single"/>
+        </w:rPr>
+      </w:pPr>
+      <w:r>
+        <w:rPr>
+          <w:rFonts w:ascii="Traditional Arabic" w:hAnsi="Traditional Arabic" w:cs="Traditional Arabic"/>
+          <w:b/>
+          <w:bCs/>
+          <w:sz w:val="32"/>
+          <w:szCs w:val="32"/>
+          <w:u w:val="single"/>
+        </w:rPr>
+        <w:t>e-commerc</w:t>
+      </w:r>
+      <w:r>
+        <w:rPr>
+          <w:rFonts w:ascii="Traditional Arabic" w:hAnsi="Traditional Arabic" w:cs="Traditional Arabic"/>
+          <w:b/>
+          <w:bCs/>
+          <w:sz w:val="32"/>
+          <w:szCs w:val="32"/>
+          <w:u w:val="single"/>
+        </w:rPr>
+        <w:t>e</w:t>
+      </w:r>
+    </w:p>
+    <w:p>
+      <w:pPr>
+        <w:pStyle w:val="ListParagraph"/>
+        <w:numPr>
+          <w:ilvl w:val="0"/>
+          <w:numId w:val="1"/>
+        </w:numPr>
+        <w:bidi/>
+        <w:jc w:val="both"/>
+        <w:rPr>
+          <w:rFonts w:ascii="Traditional Arabic" w:hAnsi="Traditional Arabic" w:cs="Traditional Arabic"/>
+          <w:b/>
+          <w:bCs/>
+          <w:sz w:val="32"/>
+          <w:szCs w:val="32"/>
+        </w:rPr>
+      </w:pPr>
+      <w:r>
+        <w:rPr>
+          <w:rFonts w:cs="Traditional Arabic" w:hint="cs"/>
+          <w:b/>
+          <w:bCs/>
+          <w:sz w:val="32"/>
+          <w:szCs w:val="32"/>
+          <w:rtl/>
+          <w:lang w:val="pt-BR"/>
+        </w:rPr>
+        <w:t xml:space="preserve">من أجل إدخال عنوان على الداتا أنظر الفيديو 20 في ترافيرسي </w:t>
+      </w:r>
+      <w:r>
+        <w:rPr>
+          <w:rFonts w:cs="Traditional Arabic"/>
+          <w:b/>
+          <w:bCs/>
+          <w:sz w:val="32"/>
+          <w:szCs w:val="32"/>
+          <w:lang w:val="pt-BR"/>
+        </w:rPr>
+        <w:t>e-co</w:t>
+      </w:r>
+      <w:r>
+        <w:rPr>
+          <w:rFonts w:cs="Traditional Arabic"/>
+          <w:b/>
+          <w:bCs/>
+          <w:sz w:val="32"/>
+          <w:szCs w:val="32"/>
+          <w:lang w:val="pt-BR"/>
+        </w:rPr>
+        <w:t>m</w:t>
+      </w:r>
+      <w:r>
+        <w:rPr>
+          <w:rFonts w:cs="Traditional Arabic"/>
+          <w:b/>
+          <w:bCs/>
+          <w:sz w:val="32"/>
+          <w:szCs w:val="32"/>
+          <w:lang w:val="pt-BR"/>
+        </w:rPr>
+        <w:t>erce</w:t>
+      </w:r>
+    </w:p>
+    <w:p>
+      <w:pPr>
+        <w:pStyle w:val="ListParagraph"/>
+        <w:numPr>
+          <w:ilvl w:val="0"/>
+          <w:numId w:val="1"/>
+        </w:numPr>
+        <w:bidi/>
+        <w:jc w:val="both"/>
+        <w:rPr>
+          <w:rFonts w:ascii="Traditional Arabic" w:hAnsi="Traditional Arabic" w:cs="Traditional Arabic"/>
+          <w:b/>
+          <w:bCs/>
+          <w:sz w:val="32"/>
+          <w:szCs w:val="32"/>
+        </w:rPr>
+      </w:pPr>
+      <w:r>
+        <w:rPr>
+          <w:rFonts w:cs="Traditional Arabic" w:hint="cs"/>
+          <w:b/>
+          <w:bCs/>
+          <w:sz w:val="32"/>
+          <w:szCs w:val="32"/>
+          <w:rtl/>
+          <w:lang w:val="nl-NL" w:bidi="ar-SY"/>
+        </w:rPr>
+        <w:t xml:space="preserve">فيديو رقم 33 تحدث عن  </w:t>
+      </w:r>
+      <w:r>
+        <w:rPr>
+          <w:rFonts w:cs="Traditional Arabic"/>
+          <w:b/>
+          <w:bCs/>
+          <w:sz w:val="32"/>
+          <w:szCs w:val="32"/>
+          <w:lang w:val="pt-BR" w:bidi="ar-SY"/>
+        </w:rPr>
+        <w:t>getstate</w:t>
+      </w:r>
+      <w:r>
+        <w:rPr>
+          <w:rFonts w:cs="Traditional Arabic" w:hint="cs"/>
+          <w:b/>
+          <w:bCs/>
+          <w:sz w:val="32"/>
+          <w:szCs w:val="32"/>
+          <w:rtl/>
+          <w:lang w:val="nl-NL" w:bidi="ar-SY"/>
+        </w:rPr>
         <w:t xml:space="preserve"> </w:t>
       </w:r>
       <w:r>
         <w:rPr>
-          <w:rFonts w:cs="Traditional Arabic"/>
-          <w:b/>
-          <w:bCs/>
-          <w:sz w:val="32"/>
-          <w:szCs w:val="32"/>
-        </w:rPr>
-        <w:t>Form</w:t>
-      </w:r>
-      <w:r>
-        <w:rPr>
-          <w:rFonts w:cs="Traditional Arabic" w:hint="cs"/>
-          <w:b/>
-          <w:bCs/>
-          <w:sz w:val="32"/>
-          <w:szCs w:val="32"/>
-          <w:rtl/>
-          <w:lang w:val="nl-NL" w:bidi="ar-SY"/>
-        </w:rPr>
-        <w:t xml:space="preserve"> ندخل الكثير من الداتا الفيديو 84</w:t>
-      </w:r>
-    </w:p>
-    <w:p>
-      <w:pPr>
-        <w:pStyle w:val="ListParagraph"/>
-        <w:numPr>
-          <w:ilvl w:val="0"/>
-          <w:numId w:val="1"/>
-        </w:numPr>
-        <w:bidi/>
-        <w:jc w:val="both"/>
-        <w:rPr>
-          <w:rFonts w:ascii="Traditional Arabic" w:hAnsi="Traditional Arabic" w:cs="Traditional Arabic"/>
-          <w:b/>
-          <w:bCs/>
-          <w:sz w:val="32"/>
-          <w:szCs w:val="32"/>
-        </w:rPr>
-      </w:pPr>
-      <w:r>
-        <w:rPr>
-          <w:rFonts w:ascii="Traditional Arabic" w:hAnsi="Traditional Arabic" w:cs="Traditional Arabic"/>
-          <w:b/>
-          <w:bCs/>
-          <w:sz w:val="32"/>
-          <w:szCs w:val="32"/>
-        </w:rPr>
-        <w:t>Form</w:t>
-      </w:r>
+          <w:rFonts w:cs="Traditional Arabic" w:hint="cs"/>
+          <w:b/>
+          <w:bCs/>
+          <w:sz w:val="32"/>
+          <w:szCs w:val="32"/>
+          <w:rtl/>
+          <w:lang w:val="nl-NL" w:bidi="ar-SY"/>
+        </w:rPr>
+        <w:t>في إيكوميرس</w:t>
+      </w:r>
+    </w:p>
+    <w:p>
+      <w:pPr>
+        <w:pStyle w:val="ListParagraph"/>
+        <w:numPr>
+          <w:ilvl w:val="0"/>
+          <w:numId w:val="1"/>
+        </w:numPr>
+        <w:bidi/>
+        <w:jc w:val="both"/>
+        <w:rPr>
+          <w:rFonts w:ascii="Traditional Arabic" w:hAnsi="Traditional Arabic" w:cs="Traditional Arabic"/>
+          <w:b/>
+          <w:bCs/>
+          <w:sz w:val="32"/>
+          <w:szCs w:val="32"/>
+        </w:rPr>
+      </w:pPr>
+      <w:r>
+        <w:rPr>
+          <w:rFonts w:cs="Traditional Arabic" w:hint="cs"/>
+          <w:b/>
+          <w:bCs/>
+          <w:sz w:val="32"/>
+          <w:szCs w:val="32"/>
+          <w:rtl/>
+          <w:lang w:val="nl-NL" w:bidi="ar-SY"/>
+        </w:rPr>
+        <w:t xml:space="preserve">فيديو رقم 27 من أجل </w:t>
+      </w:r>
+      <w:r>
+        <w:rPr>
+          <w:rFonts w:cs="Traditional Arabic"/>
+          <w:b/>
+          <w:bCs/>
+          <w:sz w:val="32"/>
+          <w:szCs w:val="32"/>
+          <w:lang w:val="pt-BR" w:bidi="ar-SY"/>
+        </w:rPr>
+        <w:t xml:space="preserve">store </w:t>
+      </w:r>
+      <w:r>
+        <w:rPr>
+          <w:rFonts w:cs="Traditional Arabic" w:hint="cs"/>
+          <w:b/>
+          <w:bCs/>
+          <w:sz w:val="32"/>
+          <w:szCs w:val="32"/>
+          <w:rtl/>
+          <w:lang w:val="nl-NL" w:bidi="ar-SY"/>
+        </w:rPr>
+        <w:t xml:space="preserve">ال </w:t>
+      </w:r>
+      <w:r>
+        <w:rPr>
+          <w:rFonts w:cs="Traditional Arabic"/>
+          <w:b/>
+          <w:bCs/>
+          <w:sz w:val="32"/>
+          <w:szCs w:val="32"/>
+          <w:lang w:val="pt-BR" w:bidi="ar-SY"/>
+        </w:rPr>
+        <w:t>redux</w:t>
+      </w:r>
+      <w:r>
+        <w:rPr>
+          <w:rFonts w:cs="Traditional Arabic" w:hint="cs"/>
+          <w:b/>
+          <w:bCs/>
+          <w:sz w:val="32"/>
+          <w:szCs w:val="32"/>
+          <w:rtl/>
+          <w:lang w:val="nl-NL" w:bidi="ar-SY"/>
+        </w:rPr>
+        <w:t xml:space="preserve"> </w:t>
+      </w:r>
+      <w:r>
+        <w:rPr>
+          <w:rFonts w:cs="Traditional Arabic" w:hint="cs"/>
+          <w:b/>
+          <w:bCs/>
+          <w:sz w:val="32"/>
+          <w:szCs w:val="32"/>
+          <w:rtl/>
+          <w:lang w:val="nl-NL" w:bidi="ar-SY"/>
+        </w:rPr>
+        <w:t>في إيكوميرس</w:t>
+      </w:r>
+    </w:p>
+    <w:p>
+      <w:pPr>
+        <w:pStyle w:val="ListParagraph"/>
+        <w:numPr>
+          <w:ilvl w:val="0"/>
+          <w:numId w:val="1"/>
+        </w:numPr>
+        <w:bidi/>
+        <w:jc w:val="both"/>
+        <w:rPr>
+          <w:rFonts w:ascii="Traditional Arabic" w:hAnsi="Traditional Arabic" w:cs="Traditional Arabic"/>
+          <w:b/>
+          <w:bCs/>
+          <w:sz w:val="32"/>
+          <w:szCs w:val="32"/>
+        </w:rPr>
+      </w:pPr>
+      <w:r>
+        <w:rPr>
+          <w:rFonts w:cs="Traditional Arabic" w:hint="cs"/>
+          <w:b/>
+          <w:bCs/>
+          <w:sz w:val="32"/>
+          <w:szCs w:val="32"/>
+          <w:rtl/>
+          <w:lang w:val="nl-NL" w:bidi="ar-SY"/>
+        </w:rPr>
+        <w:t xml:space="preserve">فيديو رقم 28 </w:t>
+      </w:r>
+      <w:r>
+        <w:rPr>
+          <w:rFonts w:cs="Traditional Arabic" w:hint="cs"/>
+          <w:b/>
+          <w:bCs/>
+          <w:sz w:val="32"/>
+          <w:szCs w:val="32"/>
+          <w:rtl/>
+          <w:lang w:val="nl-NL" w:bidi="ar-SY"/>
+        </w:rPr>
+        <w:t xml:space="preserve">تعلم معالجة الخطأ في </w:t>
+      </w:r>
+      <w:r>
+        <w:rPr>
+          <w:rFonts w:cs="Traditional Arabic"/>
+          <w:b/>
+          <w:bCs/>
+          <w:sz w:val="32"/>
+          <w:szCs w:val="32"/>
+          <w:lang w:val="pt-BR" w:bidi="ar-SY"/>
+        </w:rPr>
+        <w:t>Redux</w:t>
+      </w:r>
+      <w:r>
+        <w:rPr>
+          <w:rFonts w:cs="Traditional Arabic" w:hint="cs"/>
+          <w:b/>
+          <w:bCs/>
+          <w:sz w:val="32"/>
+          <w:szCs w:val="32"/>
+          <w:rtl/>
+          <w:lang w:val="nl-NL" w:bidi="ar-SY"/>
+        </w:rPr>
+        <w:t xml:space="preserve"> </w:t>
+      </w:r>
+      <w:r>
+        <w:rPr>
+          <w:rFonts w:cs="Traditional Arabic" w:hint="cs"/>
+          <w:b/>
+          <w:bCs/>
+          <w:sz w:val="32"/>
+          <w:szCs w:val="32"/>
+          <w:rtl/>
+          <w:lang w:val="nl-NL" w:bidi="ar-SY"/>
+        </w:rPr>
+        <w:t>في إيكوميرس</w:t>
+      </w:r>
+    </w:p>
+    <w:p>
+      <w:pPr>
+        <w:pStyle w:val="ListParagraph"/>
+        <w:numPr>
+          <w:ilvl w:val="0"/>
+          <w:numId w:val="1"/>
+        </w:numPr>
+        <w:bidi/>
+        <w:jc w:val="both"/>
+        <w:rPr>
+          <w:rFonts w:ascii="Traditional Arabic" w:hAnsi="Traditional Arabic" w:cs="Traditional Arabic"/>
+          <w:b/>
+          <w:bCs/>
+          <w:sz w:val="32"/>
+          <w:szCs w:val="32"/>
+        </w:rPr>
+      </w:pPr>
+      <w:r>
+        <w:rPr>
+          <w:rFonts w:cs="Traditional Arabic" w:hint="cs"/>
+          <w:b/>
+          <w:bCs/>
+          <w:sz w:val="32"/>
+          <w:szCs w:val="32"/>
+          <w:rtl/>
+          <w:lang w:val="nl-NL" w:bidi="ar-SY"/>
+        </w:rPr>
+        <w:t xml:space="preserve">من أجل </w:t>
+      </w:r>
+      <w:r>
+        <w:rPr>
+          <w:rFonts w:cs="Traditional Arabic"/>
+          <w:b/>
+          <w:bCs/>
+          <w:sz w:val="32"/>
+          <w:szCs w:val="32"/>
+          <w:lang w:val="pt-BR" w:bidi="ar-SY"/>
+        </w:rPr>
+        <w:t xml:space="preserve">login – logout </w:t>
+      </w:r>
+      <w:r>
+        <w:rPr>
+          <w:rFonts w:cs="Traditional Arabic" w:hint="cs"/>
+          <w:b/>
+          <w:bCs/>
+          <w:sz w:val="32"/>
+          <w:szCs w:val="32"/>
+          <w:rtl/>
+          <w:lang w:val="nl-NL" w:bidi="ar-SY"/>
+        </w:rPr>
+        <w:t xml:space="preserve"> وظهور إسم في ال </w:t>
+      </w:r>
+      <w:r>
+        <w:rPr>
+          <w:rFonts w:cs="Traditional Arabic"/>
+          <w:b/>
+          <w:bCs/>
+          <w:sz w:val="32"/>
+          <w:szCs w:val="32"/>
+          <w:lang w:val="pt-BR" w:bidi="ar-SY"/>
+        </w:rPr>
+        <w:t>Nav</w:t>
+      </w:r>
+      <w:r>
+        <w:rPr>
+          <w:rFonts w:cs="Traditional Arabic" w:hint="cs"/>
+          <w:b/>
+          <w:bCs/>
+          <w:sz w:val="32"/>
+          <w:szCs w:val="32"/>
+          <w:rtl/>
+          <w:lang w:val="nl-NL" w:bidi="ar-SY"/>
+        </w:rPr>
+        <w:t xml:space="preserve"> </w:t>
+      </w:r>
+      <w:r>
+        <w:rPr>
+          <w:rFonts w:cs="Traditional Arabic" w:hint="cs"/>
+          <w:b/>
+          <w:bCs/>
+          <w:sz w:val="32"/>
+          <w:szCs w:val="32"/>
+          <w:rtl/>
+          <w:lang w:val="nl-NL" w:bidi="ar-SY"/>
+        </w:rPr>
+        <w:t>في إيكوميرس</w:t>
+      </w:r>
+    </w:p>
+    <w:p>
+      <w:pPr>
+        <w:pStyle w:val="ListParagraph"/>
+        <w:numPr>
+          <w:ilvl w:val="0"/>
+          <w:numId w:val="1"/>
+        </w:numPr>
+        <w:bidi/>
+        <w:jc w:val="both"/>
+        <w:rPr>
+          <w:rFonts w:ascii="Traditional Arabic" w:hAnsi="Traditional Arabic" w:cs="Traditional Arabic"/>
+          <w:b/>
+          <w:bCs/>
+          <w:sz w:val="32"/>
+          <w:szCs w:val="32"/>
+        </w:rPr>
+      </w:pPr>
+      <w:r>
+        <w:rPr>
+          <w:rFonts w:cs="Traditional Arabic" w:hint="cs"/>
+          <w:b/>
+          <w:bCs/>
+          <w:sz w:val="32"/>
+          <w:szCs w:val="32"/>
+          <w:rtl/>
+          <w:lang w:val="nl-NL" w:bidi="ar-SY"/>
+        </w:rPr>
+        <w:t>من أجل تسجيل مستخدم جديد أنظر الفيديو 47</w:t>
+      </w:r>
+      <w:r>
+        <w:rPr>
+          <w:rFonts w:cs="Traditional Arabic" w:hint="cs"/>
+          <w:b/>
+          <w:bCs/>
+          <w:sz w:val="32"/>
+          <w:szCs w:val="32"/>
+          <w:rtl/>
+          <w:lang w:val="nl-NL" w:bidi="ar-SY"/>
+        </w:rPr>
+        <w:t xml:space="preserve"> </w:t>
+      </w:r>
+      <w:r>
+        <w:rPr>
+          <w:rFonts w:cs="Traditional Arabic" w:hint="cs"/>
+          <w:b/>
+          <w:bCs/>
+          <w:sz w:val="32"/>
+          <w:szCs w:val="32"/>
+          <w:rtl/>
+          <w:lang w:val="nl-NL" w:bidi="ar-SY"/>
+        </w:rPr>
+        <w:t>في إيكوميرس</w:t>
+      </w:r>
+    </w:p>
+    <w:p>
+      <w:pPr>
+        <w:pStyle w:val="ListParagraph"/>
+        <w:numPr>
+          <w:ilvl w:val="0"/>
+          <w:numId w:val="1"/>
+        </w:numPr>
+        <w:bidi/>
+        <w:jc w:val="both"/>
+        <w:rPr>
+          <w:rFonts w:ascii="Traditional Arabic" w:hAnsi="Traditional Arabic" w:cs="Traditional Arabic"/>
+          <w:b/>
+          <w:bCs/>
+          <w:sz w:val="32"/>
+          <w:szCs w:val="32"/>
+        </w:rPr>
+      </w:pPr>
+      <w:r>
+        <w:rPr>
+          <w:rFonts w:cs="Traditional Arabic" w:hint="cs"/>
+          <w:b/>
+          <w:bCs/>
+          <w:sz w:val="32"/>
+          <w:szCs w:val="32"/>
+          <w:rtl/>
+          <w:lang w:val="nl-NL" w:bidi="ar-SY"/>
+        </w:rPr>
+        <w:t>من أجل الإيميل وربطه بإيميل مراسلة أنظر الفيديو 60 في إيكوميرس الدقية 9</w:t>
+      </w:r>
+    </w:p>
+    <w:p>
+      <w:pPr>
+        <w:pStyle w:val="ListParagraph"/>
+        <w:numPr>
+          <w:ilvl w:val="0"/>
+          <w:numId w:val="1"/>
+        </w:numPr>
+        <w:bidi/>
+        <w:jc w:val="both"/>
+        <w:rPr>
+          <w:rFonts w:ascii="Traditional Arabic" w:hAnsi="Traditional Arabic" w:cs="Traditional Arabic"/>
+          <w:b/>
+          <w:bCs/>
+          <w:sz w:val="32"/>
+          <w:szCs w:val="32"/>
+        </w:rPr>
+      </w:pPr>
+      <w:r>
+        <w:rPr>
+          <w:rFonts w:cs="Traditional Arabic" w:hint="cs"/>
+          <w:b/>
+          <w:bCs/>
+          <w:sz w:val="32"/>
+          <w:szCs w:val="32"/>
+          <w:rtl/>
+          <w:lang w:val="nl-NL" w:bidi="ar-SY"/>
+        </w:rPr>
+        <w:t>من أجل الدفع أنظر السيكشن 10 والبيبال 64</w:t>
+      </w:r>
+    </w:p>
+    <w:p>
+      <w:pPr>
+        <w:pStyle w:val="ListParagraph"/>
+        <w:numPr>
+          <w:ilvl w:val="0"/>
+          <w:numId w:val="1"/>
+        </w:numPr>
+        <w:bidi/>
+        <w:jc w:val="both"/>
+        <w:rPr>
+          <w:rFonts w:ascii="Traditional Arabic" w:hAnsi="Traditional Arabic" w:cs="Traditional Arabic"/>
+          <w:b/>
+          <w:bCs/>
+          <w:sz w:val="32"/>
+          <w:szCs w:val="32"/>
+        </w:rPr>
+      </w:pPr>
       <w:r>
         <w:rPr>
           <w:rFonts w:ascii="Traditional Arabic" w:hAnsi="Traditional Arabic" w:cs="Traditional Arabic" w:hint="cs"/>
-          <w:b/>
-          <w:bCs/>
-          <w:sz w:val="32"/>
-          <w:szCs w:val="32"/>
-          <w:rtl/>
-        </w:rPr>
-        <w:t xml:space="preserve"> للإضافة كامبغراوند 98 و 99 (99 دقيقة 10:98</w:t>
-      </w:r>
-    </w:p>
-    <w:p>
-      <w:pPr>
-        <w:pStyle w:val="ListParagraph"/>
-        <w:numPr>
-          <w:ilvl w:val="0"/>
-          <w:numId w:val="1"/>
-        </w:numPr>
-        <w:bidi/>
-        <w:jc w:val="both"/>
-        <w:rPr>
-          <w:rFonts w:ascii="Traditional Arabic" w:hAnsi="Traditional Arabic" w:cs="Traditional Arabic"/>
-          <w:b/>
-          <w:bCs/>
-          <w:sz w:val="32"/>
-          <w:szCs w:val="32"/>
-        </w:rPr>
-      </w:pPr>
-      <w:r>
-        <w:rPr>
-          <w:rFonts w:cs="Traditional Arabic"/>
-          <w:b/>
-          <w:bCs/>
-          <w:sz w:val="32"/>
-          <w:szCs w:val="32"/>
-          <w:lang w:val="pt-BR"/>
-        </w:rPr>
-        <w:t xml:space="preserve">Toast </w:t>
-      </w:r>
-      <w:r>
-        <w:rPr>
-          <w:rFonts w:cs="Traditional Arabic" w:hint="cs"/>
-          <w:b/>
-          <w:bCs/>
-          <w:sz w:val="32"/>
-          <w:szCs w:val="32"/>
-          <w:rtl/>
-          <w:lang w:val="pt-BR"/>
-        </w:rPr>
-        <w:t xml:space="preserve"> من أجل رسالة تظهر عند أي أكشن جميلة </w:t>
-      </w:r>
-    </w:p>
-    <w:p>
-      <w:pPr>
-        <w:pStyle w:val="ListParagraph"/>
-        <w:numPr>
-          <w:ilvl w:val="0"/>
-          <w:numId w:val="1"/>
-        </w:numPr>
-        <w:bidi/>
-        <w:jc w:val="both"/>
-        <w:rPr>
-          <w:rFonts w:ascii="Traditional Arabic" w:hAnsi="Traditional Arabic" w:cs="Traditional Arabic"/>
-          <w:b/>
-          <w:bCs/>
-          <w:sz w:val="32"/>
-          <w:szCs w:val="32"/>
-        </w:rPr>
-      </w:pPr>
-      <w:r>
-        <w:rPr>
-          <w:rFonts w:cs="Traditional Arabic" w:hint="cs"/>
-          <w:b/>
-          <w:bCs/>
-          <w:sz w:val="32"/>
-          <w:szCs w:val="32"/>
-          <w:rtl/>
-          <w:lang w:val="pt-BR"/>
-        </w:rPr>
-        <w:t>من أجل عمل تصليح للكامبغراوند الفيديو رقم 112</w:t>
-      </w:r>
-    </w:p>
-    <w:p>
-      <w:pPr>
-        <w:pStyle w:val="ListParagraph"/>
-        <w:numPr>
-          <w:ilvl w:val="0"/>
-          <w:numId w:val="1"/>
-        </w:numPr>
-        <w:bidi/>
-        <w:jc w:val="both"/>
-        <w:rPr>
-          <w:rFonts w:ascii="Traditional Arabic" w:hAnsi="Traditional Arabic" w:cs="Traditional Arabic"/>
-          <w:b/>
-          <w:bCs/>
-          <w:sz w:val="32"/>
-          <w:szCs w:val="32"/>
-        </w:rPr>
-      </w:pPr>
-      <w:r>
-        <w:rPr>
-          <w:rFonts w:cs="Traditional Arabic" w:hint="cs"/>
-          <w:b/>
-          <w:bCs/>
-          <w:sz w:val="32"/>
-          <w:szCs w:val="32"/>
-          <w:rtl/>
-          <w:lang w:val="pt-BR"/>
-        </w:rPr>
-        <w:t xml:space="preserve">من أجل إدخال عنوان على الداتا أنظر الفيديو 20 في ترافيرسي </w:t>
-      </w:r>
-      <w:r>
-        <w:rPr>
-          <w:rFonts w:cs="Traditional Arabic"/>
-          <w:b/>
-          <w:bCs/>
-          <w:sz w:val="32"/>
-          <w:szCs w:val="32"/>
-          <w:lang w:val="pt-BR"/>
-        </w:rPr>
-        <w:t>e-co</w:t>
-      </w:r>
-      <w:r>
-        <w:rPr>
-          <w:rFonts w:cs="Traditional Arabic"/>
-          <w:b/>
-          <w:bCs/>
-          <w:sz w:val="32"/>
-          <w:szCs w:val="32"/>
-          <w:lang w:val="pt-BR"/>
-        </w:rPr>
-        <w:t>m</w:t>
-      </w:r>
-      <w:r>
-        <w:rPr>
-          <w:rFonts w:cs="Traditional Arabic"/>
-          <w:b/>
-          <w:bCs/>
-          <w:sz w:val="32"/>
-          <w:szCs w:val="32"/>
-          <w:lang w:val="pt-BR"/>
-        </w:rPr>
-        <w:t>erce</w:t>
-      </w:r>
-    </w:p>
-    <w:p>
-      <w:pPr>
-        <w:pStyle w:val="ListParagraph"/>
-        <w:numPr>
-          <w:ilvl w:val="0"/>
-          <w:numId w:val="1"/>
-        </w:numPr>
-        <w:bidi/>
-        <w:jc w:val="both"/>
-        <w:rPr>
-          <w:rFonts w:ascii="Traditional Arabic" w:hAnsi="Traditional Arabic" w:cs="Traditional Arabic"/>
-          <w:b/>
-          <w:bCs/>
-          <w:sz w:val="32"/>
-          <w:szCs w:val="32"/>
-        </w:rPr>
-      </w:pPr>
-      <w:r>
-        <w:rPr>
-          <w:rFonts w:cs="Traditional Arabic" w:hint="cs"/>
-          <w:b/>
-          <w:bCs/>
-          <w:sz w:val="32"/>
-          <w:szCs w:val="32"/>
-          <w:rtl/>
-          <w:lang w:val="nl-NL" w:bidi="ar-SY"/>
-        </w:rPr>
-        <w:t xml:space="preserve">فيديو رقم 33 تحدث عن  </w:t>
+          <w:sz w:val="32"/>
+          <w:szCs w:val="32"/>
+          <w:rtl/>
+        </w:rPr>
+        <w:t>من أجل الأدمن أنظر ال</w:t>
+      </w:r>
+      <w:r>
+        <w:rPr>
+          <w:rFonts w:ascii="Traditional Arabic" w:hAnsi="Traditional Arabic" w:cs="Traditional Arabic" w:hint="cs"/>
+          <w:sz w:val="32"/>
+          <w:szCs w:val="32"/>
+          <w:rtl/>
+        </w:rPr>
+        <w:t>س</w:t>
+      </w:r>
+      <w:r>
+        <w:rPr>
+          <w:rFonts w:ascii="Traditional Arabic" w:hAnsi="Traditional Arabic" w:cs="Traditional Arabic" w:hint="cs"/>
+          <w:sz w:val="32"/>
+          <w:szCs w:val="32"/>
+          <w:rtl/>
+        </w:rPr>
+        <w:t xml:space="preserve">يكشن 11 والفيديو 67 </w:t>
+      </w:r>
+      <w:r>
+        <w:rPr>
+          <w:rFonts w:cs="Traditional Arabic" w:hint="cs"/>
+          <w:b/>
+          <w:bCs/>
+          <w:sz w:val="32"/>
+          <w:szCs w:val="32"/>
+          <w:rtl/>
+          <w:lang w:val="nl-NL" w:bidi="ar-SY"/>
+        </w:rPr>
+        <w:t>في إيكوميرس</w:t>
+      </w:r>
+    </w:p>
+    <w:p>
+      <w:pPr>
+        <w:pStyle w:val="ListParagraph"/>
+        <w:numPr>
+          <w:ilvl w:val="0"/>
+          <w:numId w:val="1"/>
+        </w:numPr>
+        <w:bidi/>
+        <w:jc w:val="both"/>
+        <w:rPr>
+          <w:rFonts w:ascii="Traditional Arabic" w:hAnsi="Traditional Arabic" w:cs="Traditional Arabic"/>
+          <w:b/>
+          <w:bCs/>
+          <w:sz w:val="32"/>
+          <w:szCs w:val="32"/>
+        </w:rPr>
+      </w:pPr>
+      <w:r>
+        <w:rPr>
+          <w:rFonts w:cs="Traditional Arabic" w:hint="cs"/>
+          <w:b/>
+          <w:bCs/>
+          <w:sz w:val="32"/>
+          <w:szCs w:val="32"/>
+          <w:rtl/>
+          <w:lang w:bidi="ar-SY"/>
+        </w:rPr>
+        <w:t>عند خلق كامبيغراوند يمكننا خلق نموذج</w:t>
+      </w:r>
+      <w:r>
+        <w:rPr>
+          <w:rFonts w:cs="Traditional Arabic" w:hint="cs"/>
+          <w:b/>
+          <w:bCs/>
+          <w:sz w:val="32"/>
+          <w:szCs w:val="32"/>
+          <w:rtl/>
+          <w:lang w:bidi="ar-SY"/>
+        </w:rPr>
+        <w:t xml:space="preserve"> ويلؤؤه وعند الابحار تبحر إلى نفس الصفحة الخاصة بالإديت (انظر السيكشن 12 الفيديوهات 76-79 </w:t>
+      </w:r>
+      <w:r>
+        <w:rPr>
+          <w:rFonts w:cs="Traditional Arabic"/>
+          <w:b/>
+          <w:bCs/>
+          <w:sz w:val="32"/>
+          <w:szCs w:val="32"/>
+          <w:lang w:val="nl-NL" w:bidi="ar-SY"/>
+        </w:rPr>
+        <w:t>e-commerce</w:t>
+      </w:r>
+    </w:p>
+    <w:p>
+      <w:pPr>
+        <w:pStyle w:val="ListParagraph"/>
+        <w:numPr>
+          <w:ilvl w:val="0"/>
+          <w:numId w:val="1"/>
+        </w:numPr>
+        <w:bidi/>
+        <w:jc w:val="both"/>
+        <w:rPr>
+          <w:rFonts w:ascii="Traditional Arabic" w:hAnsi="Traditional Arabic" w:cs="Traditional Arabic"/>
+          <w:b/>
+          <w:bCs/>
+          <w:sz w:val="32"/>
+          <w:szCs w:val="32"/>
+        </w:rPr>
+      </w:pPr>
+      <w:r>
+        <w:rPr>
+          <w:rFonts w:cs="Traditional Arabic" w:hint="cs"/>
+          <w:b/>
+          <w:bCs/>
+          <w:sz w:val="32"/>
+          <w:szCs w:val="32"/>
+          <w:rtl/>
+          <w:lang w:bidi="ar-SY"/>
+        </w:rPr>
+        <w:lastRenderedPageBreak/>
+        <w:t xml:space="preserve">من أجل تحميل الصور 80 و </w:t>
+      </w:r>
+      <w:r>
+        <w:rPr>
+          <w:rFonts w:cs="Traditional Arabic"/>
+          <w:b/>
+          <w:bCs/>
+          <w:sz w:val="32"/>
+          <w:szCs w:val="32"/>
+          <w:lang w:bidi="ar-SY"/>
+        </w:rPr>
+        <w:t>81</w:t>
+      </w:r>
+      <w:r>
+        <w:rPr>
+          <w:rFonts w:cs="Traditional Arabic" w:hint="cs"/>
+          <w:b/>
+          <w:bCs/>
+          <w:sz w:val="32"/>
+          <w:szCs w:val="32"/>
+          <w:rtl/>
+          <w:lang w:bidi="ar-SY"/>
+        </w:rPr>
+        <w:t xml:space="preserve"> (</w:t>
+      </w:r>
+      <w:r>
+        <w:rPr>
+          <w:rFonts w:cs="Traditional Arabic"/>
+          <w:b/>
+          <w:bCs/>
+          <w:sz w:val="32"/>
+          <w:szCs w:val="32"/>
+          <w:lang w:bidi="ar-SY"/>
+        </w:rPr>
+        <w:t>multipart/form-data</w:t>
+      </w:r>
+      <w:r>
+        <w:rPr>
+          <w:rFonts w:cs="Traditional Arabic" w:hint="cs"/>
+          <w:b/>
+          <w:bCs/>
+          <w:sz w:val="32"/>
+          <w:szCs w:val="32"/>
+          <w:rtl/>
+          <w:lang w:val="nl-NL" w:bidi="ar-SY"/>
+        </w:rPr>
+        <w:t xml:space="preserve"> أيضاً)</w:t>
+      </w:r>
+      <w:r>
+        <w:rPr>
+          <w:rFonts w:cs="Traditional Arabic"/>
+          <w:b/>
+          <w:bCs/>
+          <w:sz w:val="32"/>
+          <w:szCs w:val="32"/>
+          <w:lang w:val="nl-NL" w:bidi="ar-SY"/>
+        </w:rPr>
+        <w:t xml:space="preserve"> e-commerce </w:t>
+      </w:r>
+    </w:p>
+    <w:p>
+      <w:pPr>
+        <w:pStyle w:val="ListParagraph"/>
+        <w:numPr>
+          <w:ilvl w:val="0"/>
+          <w:numId w:val="1"/>
+        </w:numPr>
+        <w:bidi/>
+        <w:jc w:val="both"/>
+        <w:rPr>
+          <w:rFonts w:ascii="Traditional Arabic" w:hAnsi="Traditional Arabic" w:cs="Traditional Arabic"/>
+          <w:b/>
+          <w:bCs/>
+          <w:sz w:val="32"/>
+          <w:szCs w:val="32"/>
+        </w:rPr>
+      </w:pPr>
+      <w:r>
+        <w:rPr>
+          <w:rFonts w:cs="Traditional Arabic" w:hint="cs"/>
+          <w:b/>
+          <w:bCs/>
+          <w:sz w:val="32"/>
+          <w:szCs w:val="32"/>
+          <w:rtl/>
+          <w:lang w:bidi="ar-SY"/>
+        </w:rPr>
+        <w:t xml:space="preserve">من أجل الحجز لفترة زمنية استخدم </w:t>
       </w:r>
       <w:r>
         <w:rPr>
@@ -597,64 +1281,73 @@
           <w:szCs w:val="32"/>
           <w:lang w:val="pt-BR" w:bidi="ar-SY"/>
         </w:rPr>
-        <w:t>getstate</w:t>
-      </w:r>
-      <w:r>
-        <w:rPr>
-          <w:rFonts w:cs="Traditional Arabic" w:hint="cs"/>
-          <w:b/>
-          <w:bCs/>
-          <w:sz w:val="32"/>
-          <w:szCs w:val="32"/>
-          <w:rtl/>
-          <w:lang w:val="nl-NL" w:bidi="ar-SY"/>
+        <w:t>input</w:t>
+      </w:r>
+      <w:r>
+        <w:rPr>
+          <w:rFonts w:cs="Traditional Arabic"/>
+          <w:b/>
+          <w:bCs/>
+          <w:sz w:val="32"/>
+          <w:szCs w:val="32"/>
+          <w:lang w:bidi="ar-SY"/>
+        </w:rPr>
+        <w:t>:type:week</w:t>
+      </w:r>
+    </w:p>
+    <w:p>
+      <w:pPr>
+        <w:pStyle w:val="ListParagraph"/>
+        <w:numPr>
+          <w:ilvl w:val="0"/>
+          <w:numId w:val="1"/>
+        </w:numPr>
+        <w:bidi/>
+        <w:jc w:val="both"/>
+        <w:rPr>
+          <w:rFonts w:ascii="Traditional Arabic" w:hAnsi="Traditional Arabic" w:cs="Traditional Arabic"/>
+          <w:b/>
+          <w:bCs/>
+          <w:sz w:val="32"/>
+          <w:szCs w:val="32"/>
+        </w:rPr>
+      </w:pPr>
+      <w:r>
+        <w:rPr>
+          <w:rFonts w:cs="Traditional Arabic"/>
+          <w:b/>
+          <w:bCs/>
+          <w:sz w:val="32"/>
+          <w:szCs w:val="32"/>
+          <w:lang w:bidi="ar-SY"/>
+        </w:rPr>
+        <w:t>$rgex</w:t>
+      </w:r>
+      <w:r>
+        <w:rPr>
+          <w:rFonts w:cs="Traditional Arabic" w:hint="cs"/>
+          <w:b/>
+          <w:bCs/>
+          <w:sz w:val="32"/>
+          <w:szCs w:val="32"/>
+          <w:rtl/>
+          <w:lang w:val="nl-NL" w:bidi="ar-SY"/>
+        </w:rPr>
+        <w:t xml:space="preserve"> أنظر الفيديو رقم 86 ميزة جميلة من أجل ال</w:t>
+      </w:r>
+      <w:r>
+        <w:rPr>
+          <w:rFonts w:cs="Traditional Arabic"/>
+          <w:b/>
+          <w:bCs/>
+          <w:sz w:val="32"/>
+          <w:szCs w:val="32"/>
+          <w:lang w:val="pt-BR" w:bidi="ar-SY"/>
         </w:rPr>
         <w:t xml:space="preserve"> </w:t>
       </w:r>
       <w:r>
         <w:rPr>
-          <w:rFonts w:cs="Traditional Arabic" w:hint="cs"/>
-          <w:b/>
-          <w:bCs/>
-          <w:sz w:val="32"/>
-          <w:szCs w:val="32"/>
-          <w:rtl/>
-          <w:lang w:val="nl-NL" w:bidi="ar-SY"/>
-        </w:rPr>
-        <w:t>في إيكوميرس</w:t>
-      </w:r>
-    </w:p>
-    <w:p>
-      <w:pPr>
-        <w:pStyle w:val="ListParagraph"/>
-        <w:numPr>
-          <w:ilvl w:val="0"/>
-          <w:numId w:val="1"/>
-        </w:numPr>
-        <w:bidi/>
-        <w:jc w:val="both"/>
-        <w:rPr>
-          <w:rFonts w:ascii="Traditional Arabic" w:hAnsi="Traditional Arabic" w:cs="Traditional Arabic"/>
-          <w:b/>
-          <w:bCs/>
-          <w:sz w:val="32"/>
-          <w:szCs w:val="32"/>
-        </w:rPr>
-      </w:pPr>
-      <w:r>
-        <w:rPr>
-          <w:rFonts w:cs="Traditional Arabic" w:hint="cs"/>
-          <w:b/>
-          <w:bCs/>
-          <w:sz w:val="32"/>
-          <w:szCs w:val="32"/>
-          <w:rtl/>
-          <w:lang w:val="nl-NL" w:bidi="ar-SY"/>
-        </w:rPr>
-        <w:t xml:space="preserve">فيديو رقم 27 من أجل </w:t>
-      </w:r>
-      <w:r>
-        <w:rPr>
           <w:rFonts w:cs="Traditional Arabic"/>
           <w:b/>
           <w:bCs/>
@@ -662,30 +1355,7 @@
           <w:szCs w:val="32"/>
           <w:lang w:val="pt-BR" w:bidi="ar-SY"/>
         </w:rPr>
-        <w:t xml:space="preserve">store </w:t>
-      </w:r>
-      <w:r>
-        <w:rPr>
-          <w:rFonts w:cs="Traditional Arabic" w:hint="cs"/>
-          <w:b/>
-          <w:bCs/>
-          <w:sz w:val="32"/>
-          <w:szCs w:val="32"/>
-          <w:rtl/>
-          <w:lang w:val="nl-NL" w:bidi="ar-SY"/>
-        </w:rPr>
-        <w:t xml:space="preserve">ال </w:t>
-      </w:r>
-      <w:r>
-        <w:rPr>
-          <w:rFonts w:cs="Traditional Arabic"/>
-          <w:b/>
-          <w:bCs/>
-          <w:sz w:val="32"/>
-          <w:szCs w:val="32"/>
-          <w:lang w:val="pt-BR" w:bidi="ar-SY"/>
-        </w:rPr>
-        <w:t>redux</w:t>
+        <w:t>search</w:t>
       </w:r>
       <w:r>
         <w:rPr>
@@ -701,600 +1371,25 @@
       </w:r>
       <w:r>
         <w:rPr>
-          <w:rFonts w:cs="Traditional Arabic" w:hint="cs"/>
-          <w:b/>
-          <w:bCs/>
-          <w:sz w:val="32"/>
-          <w:szCs w:val="32"/>
-          <w:rtl/>
-          <w:lang w:val="nl-NL" w:bidi="ar-SY"/>
-        </w:rPr>
-        <w:t>في إيكوميرس</w:t>
-      </w:r>
-    </w:p>
-    <w:p>
-      <w:pPr>
-        <w:pStyle w:val="ListParagraph"/>
-        <w:numPr>
-          <w:ilvl w:val="0"/>
-          <w:numId w:val="1"/>
-        </w:numPr>
-        <w:bidi/>
-        <w:jc w:val="both"/>
-        <w:rPr>
-          <w:rFonts w:ascii="Traditional Arabic" w:hAnsi="Traditional Arabic" w:cs="Traditional Arabic"/>
-          <w:b/>
-          <w:bCs/>
-          <w:sz w:val="32"/>
-          <w:szCs w:val="32"/>
-        </w:rPr>
-      </w:pPr>
-      <w:r>
-        <w:rPr>
-          <w:rFonts w:cs="Traditional Arabic" w:hint="cs"/>
-          <w:b/>
-          <w:bCs/>
-          <w:sz w:val="32"/>
-          <w:szCs w:val="32"/>
-          <w:rtl/>
-          <w:lang w:val="nl-NL" w:bidi="ar-SY"/>
-        </w:rPr>
-        <w:t xml:space="preserve">فيديو رقم 28 </w:t>
-      </w:r>
-      <w:r>
-        <w:rPr>
-          <w:rFonts w:cs="Traditional Arabic" w:hint="cs"/>
-          <w:b/>
-          <w:bCs/>
-          <w:sz w:val="32"/>
-          <w:szCs w:val="32"/>
-          <w:rtl/>
-          <w:lang w:val="nl-NL" w:bidi="ar-SY"/>
-        </w:rPr>
-        <w:t xml:space="preserve">تعلم معالجة الخطأ في </w:t>
-      </w:r>
-      <w:r>
-        <w:rPr>
-          <w:rFonts w:cs="Traditional Arabic"/>
-          <w:b/>
-          <w:bCs/>
-          <w:sz w:val="32"/>
-          <w:szCs w:val="32"/>
-          <w:lang w:val="pt-BR" w:bidi="ar-SY"/>
-        </w:rPr>
-        <w:t>Redux</w:t>
-      </w:r>
-      <w:r>
-        <w:rPr>
-          <w:rFonts w:cs="Traditional Arabic" w:hint="cs"/>
-          <w:b/>
-          <w:bCs/>
-          <w:sz w:val="32"/>
-          <w:szCs w:val="32"/>
-          <w:rtl/>
+          <w:rFonts w:cs="Traditional Arabic"/>
+          <w:b/>
+          <w:bCs/>
+          <w:sz w:val="32"/>
+          <w:szCs w:val="32"/>
           <w:lang w:val="nl-NL" w:bidi="ar-SY"/>
         </w:rPr>
         <w:t xml:space="preserve"> </w:t>
       </w:r>
       <w:r>
         <w:rPr>
-          <w:rFonts w:cs="Traditional Arabic" w:hint="cs"/>
-          <w:b/>
-          <w:bCs/>
-          <w:sz w:val="32"/>
-          <w:szCs w:val="32"/>
-          <w:rtl/>
-          <w:lang w:val="nl-NL" w:bidi="ar-SY"/>
-        </w:rPr>
-        <w:t>في إيكوميرس</w:t>
-      </w:r>
-    </w:p>
-    <w:p>
-      <w:pPr>
-        <w:pStyle w:val="ListParagraph"/>
-        <w:numPr>
-          <w:ilvl w:val="0"/>
-          <w:numId w:val="1"/>
-        </w:numPr>
-        <w:bidi/>
-        <w:jc w:val="both"/>
-        <w:rPr>
-          <w:rFonts w:ascii="Traditional Arabic" w:hAnsi="Traditional Arabic" w:cs="Traditional Arabic"/>
-          <w:b/>
-          <w:bCs/>
-          <w:sz w:val="32"/>
-          <w:szCs w:val="32"/>
-        </w:rPr>
-      </w:pPr>
-      <w:r>
-        <w:rPr>
-          <w:rFonts w:cs="Traditional Arabic" w:hint="cs"/>
-          <w:b/>
-          <w:bCs/>
-          <w:sz w:val="32"/>
-          <w:szCs w:val="32"/>
-          <w:rtl/>
-          <w:lang w:val="nl-NL" w:bidi="ar-SY"/>
-        </w:rPr>
-        <w:t xml:space="preserve">من أجل </w:t>
-      </w:r>
-      <w:r>
-        <w:rPr>
-          <w:rFonts w:cs="Traditional Arabic"/>
-          <w:b/>
-          <w:bCs/>
-          <w:sz w:val="32"/>
-          <w:szCs w:val="32"/>
-          <w:lang w:val="pt-BR" w:bidi="ar-SY"/>
-        </w:rPr>
-        <w:t xml:space="preserve">login – logout </w:t>
-      </w:r>
-      <w:r>
-        <w:rPr>
-          <w:rFonts w:cs="Traditional Arabic" w:hint="cs"/>
-          <w:b/>
-          <w:bCs/>
-          <w:sz w:val="32"/>
-          <w:szCs w:val="32"/>
-          <w:rtl/>
-          <w:lang w:val="nl-NL" w:bidi="ar-SY"/>
-        </w:rPr>
-        <w:t xml:space="preserve"> وظهور إسم في ال </w:t>
-      </w:r>
-      <w:r>
-        <w:rPr>
-          <w:rFonts w:cs="Traditional Arabic"/>
-          <w:b/>
-          <w:bCs/>
-          <w:sz w:val="32"/>
-          <w:szCs w:val="32"/>
-          <w:lang w:val="pt-BR" w:bidi="ar-SY"/>
-        </w:rPr>
-        <w:t>Nav</w:t>
-      </w:r>
-      <w:r>
-        <w:rPr>
-          <w:rFonts w:cs="Traditional Arabic" w:hint="cs"/>
-          <w:b/>
-          <w:bCs/>
-          <w:sz w:val="32"/>
-          <w:szCs w:val="32"/>
-          <w:rtl/>
-          <w:lang w:val="nl-NL" w:bidi="ar-SY"/>
-        </w:rPr>
-        <w:t xml:space="preserve"> </w:t>
-      </w:r>
-      <w:r>
-        <w:rPr>
-          <w:rFonts w:cs="Traditional Arabic" w:hint="cs"/>
-          <w:b/>
-          <w:bCs/>
-          <w:sz w:val="32"/>
-          <w:szCs w:val="32"/>
-          <w:rtl/>
-          <w:lang w:val="nl-NL" w:bidi="ar-SY"/>
-        </w:rPr>
-        <w:t>في إيكوميرس</w:t>
-      </w:r>
-    </w:p>
-    <w:p>
-      <w:pPr>
-        <w:pStyle w:val="ListParagraph"/>
-        <w:numPr>
-          <w:ilvl w:val="0"/>
-          <w:numId w:val="1"/>
-        </w:numPr>
-        <w:bidi/>
-        <w:jc w:val="both"/>
-        <w:rPr>
-          <w:rFonts w:ascii="Traditional Arabic" w:hAnsi="Traditional Arabic" w:cs="Traditional Arabic"/>
-          <w:b/>
-          <w:bCs/>
-          <w:sz w:val="32"/>
-          <w:szCs w:val="32"/>
-        </w:rPr>
-      </w:pPr>
-      <w:r>
-        <w:rPr>
-          <w:rFonts w:cs="Traditional Arabic" w:hint="cs"/>
-          <w:b/>
-          <w:bCs/>
-          <w:sz w:val="32"/>
-          <w:szCs w:val="32"/>
-          <w:rtl/>
-          <w:lang w:val="nl-NL" w:bidi="ar-SY"/>
-        </w:rPr>
-        <w:t>من أجل تسجيل مستخدم جديد أنظر الفيديو 47</w:t>
-      </w:r>
-      <w:r>
-        <w:rPr>
-          <w:rFonts w:cs="Traditional Arabic" w:hint="cs"/>
-          <w:b/>
-          <w:bCs/>
-          <w:sz w:val="32"/>
-          <w:szCs w:val="32"/>
-          <w:rtl/>
-          <w:lang w:val="nl-NL" w:bidi="ar-SY"/>
-        </w:rPr>
-        <w:t xml:space="preserve"> </w:t>
-      </w:r>
-      <w:r>
-        <w:rPr>
-          <w:rFonts w:cs="Traditional Arabic" w:hint="cs"/>
-          <w:b/>
-          <w:bCs/>
-          <w:sz w:val="32"/>
-          <w:szCs w:val="32"/>
-          <w:rtl/>
-          <w:lang w:val="nl-NL" w:bidi="ar-SY"/>
-        </w:rPr>
-        <w:t>في إيكوميرس</w:t>
-      </w:r>
-    </w:p>
-    <w:p>
-      <w:pPr>
-        <w:pStyle w:val="ListParagraph"/>
-        <w:numPr>
-          <w:ilvl w:val="0"/>
-          <w:numId w:val="1"/>
-        </w:numPr>
-        <w:bidi/>
-        <w:jc w:val="both"/>
-        <w:rPr>
-          <w:rFonts w:ascii="Traditional Arabic" w:hAnsi="Traditional Arabic" w:cs="Traditional Arabic"/>
-          <w:b/>
-          <w:bCs/>
-          <w:sz w:val="32"/>
-          <w:szCs w:val="32"/>
-        </w:rPr>
-      </w:pPr>
-      <w:r>
-        <w:rPr>
-          <w:rFonts w:cs="Traditional Arabic" w:hint="cs"/>
-          <w:b/>
-          <w:bCs/>
-          <w:sz w:val="32"/>
-          <w:szCs w:val="32"/>
-          <w:rtl/>
-          <w:lang w:val="nl-NL" w:bidi="ar-SY"/>
-        </w:rPr>
-        <w:t>من أجل الإيميل وربطه بإيميل مراسلة أنظر الفيديو 60 في إيكوميرس الدقية 9</w:t>
-      </w:r>
-    </w:p>
-    <w:p>
-      <w:pPr>
-        <w:pStyle w:val="ListParagraph"/>
-        <w:numPr>
-          <w:ilvl w:val="0"/>
-          <w:numId w:val="1"/>
-        </w:numPr>
-        <w:bidi/>
-        <w:jc w:val="both"/>
-        <w:rPr>
-          <w:rFonts w:ascii="Traditional Arabic" w:hAnsi="Traditional Arabic" w:cs="Traditional Arabic"/>
-          <w:b/>
-          <w:bCs/>
-          <w:sz w:val="32"/>
-          <w:szCs w:val="32"/>
-        </w:rPr>
-      </w:pPr>
-      <w:r>
-        <w:rPr>
-          <w:rFonts w:cs="Traditional Arabic" w:hint="cs"/>
-          <w:b/>
-          <w:bCs/>
-          <w:sz w:val="32"/>
-          <w:szCs w:val="32"/>
-          <w:rtl/>
-          <w:lang w:val="nl-NL" w:bidi="ar-SY"/>
-        </w:rPr>
-        <w:t>من أجل الدفع أنظر السيكشن 10 والبيبال 64</w:t>
-      </w:r>
-    </w:p>
-    <w:p>
-      <w:pPr>
-        <w:pStyle w:val="ListParagraph"/>
-        <w:numPr>
-          <w:ilvl w:val="0"/>
-          <w:numId w:val="1"/>
-        </w:numPr>
-        <w:bidi/>
-        <w:jc w:val="both"/>
-        <w:rPr>
-          <w:rFonts w:ascii="Traditional Arabic" w:hAnsi="Traditional Arabic" w:cs="Traditional Arabic"/>
-          <w:b/>
-          <w:bCs/>
-          <w:sz w:val="32"/>
-          <w:szCs w:val="32"/>
-        </w:rPr>
-      </w:pPr>
-      <w:r>
-        <w:rPr>
-          <w:rFonts w:ascii="Traditional Arabic" w:hAnsi="Traditional Arabic" w:cs="Traditional Arabic" w:hint="cs"/>
-          <w:sz w:val="32"/>
-          <w:szCs w:val="32"/>
-          <w:rtl/>
-        </w:rPr>
-        <w:t>من أجل الأدمن أنظر ال</w:t>
-      </w:r>
-      <w:r>
-        <w:rPr>
-          <w:rFonts w:ascii="Traditional Arabic" w:hAnsi="Traditional Arabic" w:cs="Traditional Arabic" w:hint="cs"/>
-          <w:sz w:val="32"/>
-          <w:szCs w:val="32"/>
-          <w:rtl/>
-        </w:rPr>
-        <w:t>س</w:t>
-      </w:r>
-      <w:r>
-        <w:rPr>
-          <w:rFonts w:ascii="Traditional Arabic" w:hAnsi="Traditional Arabic" w:cs="Traditional Arabic" w:hint="cs"/>
-          <w:sz w:val="32"/>
-          <w:szCs w:val="32"/>
-          <w:rtl/>
-        </w:rPr>
-        <w:t xml:space="preserve">يكشن 11 والفيديو 67 </w:t>
-      </w:r>
-      <w:r>
-        <w:rPr>
-          <w:rFonts w:cs="Traditional Arabic" w:hint="cs"/>
-          <w:b/>
-          <w:bCs/>
-          <w:sz w:val="32"/>
-          <w:szCs w:val="32"/>
-          <w:rtl/>
-          <w:lang w:val="nl-NL" w:bidi="ar-SY"/>
-        </w:rPr>
-        <w:t>في إيكوميرس</w:t>
-      </w:r>
-    </w:p>
-    <w:p>
-      <w:pPr>
-        <w:pStyle w:val="ListParagraph"/>
-        <w:numPr>
-          <w:ilvl w:val="0"/>
-          <w:numId w:val="1"/>
-        </w:numPr>
-        <w:bidi/>
-        <w:jc w:val="both"/>
-        <w:rPr>
-          <w:rFonts w:ascii="Traditional Arabic" w:hAnsi="Traditional Arabic" w:cs="Traditional Arabic"/>
-          <w:b/>
-          <w:bCs/>
-          <w:sz w:val="32"/>
-          <w:szCs w:val="32"/>
-        </w:rPr>
-      </w:pPr>
-      <w:r>
-        <w:rPr>
-          <w:rFonts w:cs="Traditional Arabic" w:hint="cs"/>
-          <w:b/>
-          <w:bCs/>
-          <w:sz w:val="32"/>
-          <w:szCs w:val="32"/>
-          <w:rtl/>
-          <w:lang w:bidi="ar-SY"/>
-        </w:rPr>
-        <w:t>عند خلق كامبيغراوند يمكننا خلق نموذج</w:t>
-      </w:r>
-      <w:r>
-        <w:rPr>
-          <w:rFonts w:cs="Traditional Arabic" w:hint="cs"/>
-          <w:b/>
-          <w:bCs/>
-          <w:sz w:val="32"/>
-          <w:szCs w:val="32"/>
-          <w:rtl/>
-          <w:lang w:bidi="ar-SY"/>
-        </w:rPr>
-        <w:t xml:space="preserve"> ويلؤؤه وعند الابحار تبحر إلى نفس الصفحة الخاصة بالإديت (انظر السيكشن 12 الفيديوهات 76-79 </w:t>
-      </w:r>
-    </w:p>
-    <w:p>
-      <w:pPr>
-        <w:pStyle w:val="ListParagraph"/>
-        <w:numPr>
-          <w:ilvl w:val="0"/>
-          <w:numId w:val="1"/>
-        </w:numPr>
-        <w:bidi/>
-        <w:jc w:val="both"/>
-        <w:rPr>
-          <w:rFonts w:ascii="Traditional Arabic" w:hAnsi="Traditional Arabic" w:cs="Traditional Arabic"/>
-          <w:b/>
-          <w:bCs/>
-          <w:sz w:val="32"/>
-          <w:szCs w:val="32"/>
-        </w:rPr>
-      </w:pPr>
-      <w:r>
-        <w:rPr>
-          <w:rFonts w:cs="Traditional Arabic" w:hint="cs"/>
-          <w:b/>
-          <w:bCs/>
-          <w:sz w:val="32"/>
-          <w:szCs w:val="32"/>
-          <w:rtl/>
-          <w:lang w:bidi="ar-SY"/>
-        </w:rPr>
-        <w:t>من أجل تحميل الصور 80 و 8</w:t>
-      </w:r>
-      <w:r>
-        <w:rPr>
-          <w:rFonts w:cs="Traditional Arabic"/>
-          <w:b/>
-          <w:bCs/>
-          <w:sz w:val="32"/>
-          <w:szCs w:val="32"/>
-          <w:lang w:bidi="ar-SY"/>
-        </w:rPr>
-        <w:t>1</w:t>
-      </w:r>
-      <w:r>
-        <w:rPr>
-          <w:rFonts w:cs="Traditional Arabic" w:hint="cs"/>
-          <w:b/>
-          <w:bCs/>
-          <w:sz w:val="32"/>
-          <w:szCs w:val="32"/>
-          <w:rtl/>
-          <w:lang w:bidi="ar-SY"/>
-        </w:rPr>
-        <w:t xml:space="preserve"> (</w:t>
-      </w:r>
-      <w:r>
-        <w:rPr>
-          <w:rFonts w:cs="Traditional Arabic"/>
-          <w:b/>
-          <w:bCs/>
-          <w:sz w:val="32"/>
-          <w:szCs w:val="32"/>
-          <w:lang w:bidi="ar-SY"/>
-        </w:rPr>
-        <w:t>multipart/form-data</w:t>
-      </w:r>
-      <w:r>
-        <w:rPr>
-          <w:rFonts w:cs="Traditional Arabic" w:hint="cs"/>
-          <w:b/>
-          <w:bCs/>
-          <w:sz w:val="32"/>
-          <w:szCs w:val="32"/>
-          <w:rtl/>
-          <w:lang w:val="nl-NL" w:bidi="ar-SY"/>
-        </w:rPr>
-        <w:t xml:space="preserve"> أيضاً)</w:t>
-      </w:r>
-    </w:p>
-    <w:p>
-      <w:pPr>
-        <w:pStyle w:val="ListParagraph"/>
-        <w:numPr>
-          <w:ilvl w:val="0"/>
-          <w:numId w:val="1"/>
-        </w:numPr>
-        <w:bidi/>
-        <w:jc w:val="both"/>
-        <w:rPr>
-          <w:rFonts w:ascii="Traditional Arabic" w:hAnsi="Traditional Arabic" w:cs="Traditional Arabic"/>
-          <w:b/>
-          <w:bCs/>
-          <w:sz w:val="32"/>
-          <w:szCs w:val="32"/>
-        </w:rPr>
-      </w:pPr>
-      <w:r>
-        <w:rPr>
-          <w:rFonts w:cs="Traditional Arabic" w:hint="cs"/>
-          <w:b/>
-          <w:bCs/>
-          <w:sz w:val="32"/>
-          <w:szCs w:val="32"/>
-          <w:rtl/>
-          <w:lang w:bidi="ar-SY"/>
-        </w:rPr>
-        <w:t xml:space="preserve">من أجل الحجز لفترة زمنية استخدم </w:t>
-      </w:r>
-      <w:r>
-        <w:rPr>
-          <w:rFonts w:cs="Traditional Arabic"/>
-          <w:b/>
-          <w:bCs/>
-          <w:sz w:val="32"/>
-          <w:szCs w:val="32"/>
-          <w:lang w:val="pt-BR" w:bidi="ar-SY"/>
-        </w:rPr>
-        <w:t>input</w:t>
-      </w:r>
-      <w:r>
-        <w:rPr>
-          <w:rFonts w:cs="Traditional Arabic"/>
-          <w:b/>
-          <w:bCs/>
-          <w:sz w:val="32"/>
-          <w:szCs w:val="32"/>
-          <w:lang w:bidi="ar-SY"/>
-        </w:rPr>
-        <w:t>:</w:t>
-      </w:r>
-      <w:proofErr w:type="spellStart"/>
-      <w:r>
-        <w:rPr>
-          <w:rFonts w:cs="Traditional Arabic"/>
-          <w:b/>
-          <w:bCs/>
-          <w:sz w:val="32"/>
-          <w:szCs w:val="32"/>
-          <w:lang w:bidi="ar-SY"/>
-        </w:rPr>
-        <w:t>type:week</w:t>
-      </w:r>
-      <w:proofErr w:type="spellEnd"/>
-    </w:p>
-    <w:p>
-      <w:pPr>
-        <w:pStyle w:val="ListParagraph"/>
-        <w:numPr>
-          <w:ilvl w:val="0"/>
-          <w:numId w:val="1"/>
-        </w:numPr>
-        <w:bidi/>
-        <w:jc w:val="both"/>
-        <w:rPr>
-          <w:rFonts w:ascii="Traditional Arabic" w:hAnsi="Traditional Arabic" w:cs="Traditional Arabic"/>
-          <w:b/>
-          <w:bCs/>
-          <w:sz w:val="32"/>
-          <w:szCs w:val="32"/>
-        </w:rPr>
-      </w:pPr>
-      <w:r>
-        <w:rPr>
-          <w:rFonts w:cs="Traditional Arabic"/>
-          <w:b/>
-          <w:bCs/>
-          <w:sz w:val="32"/>
-          <w:szCs w:val="32"/>
-          <w:lang w:bidi="ar-SY"/>
-        </w:rPr>
-        <w:lastRenderedPageBreak/>
-        <w:t>$</w:t>
-      </w:r>
-      <w:proofErr w:type="spellStart"/>
-      <w:r>
-        <w:rPr>
-          <w:rFonts w:cs="Traditional Arabic"/>
-          <w:b/>
-          <w:bCs/>
-          <w:sz w:val="32"/>
-          <w:szCs w:val="32"/>
-          <w:lang w:bidi="ar-SY"/>
-        </w:rPr>
-        <w:t>rgex</w:t>
-      </w:r>
-      <w:proofErr w:type="spellEnd"/>
-      <w:r>
-        <w:rPr>
-          <w:rFonts w:cs="Traditional Arabic" w:hint="cs"/>
-          <w:b/>
-          <w:bCs/>
-          <w:sz w:val="32"/>
-          <w:szCs w:val="32"/>
-          <w:rtl/>
-          <w:lang w:val="nl-NL" w:bidi="ar-SY"/>
-        </w:rPr>
-        <w:t xml:space="preserve"> أنظر الفيديو رقم 86 ميزة جميلة من أجل ال </w:t>
-      </w:r>
-      <w:r>
-        <w:rPr>
-          <w:rFonts w:cs="Traditional Arabic"/>
-          <w:b/>
-          <w:bCs/>
-          <w:sz w:val="32"/>
-          <w:szCs w:val="32"/>
-          <w:lang w:val="pt-BR" w:bidi="ar-SY"/>
-        </w:rPr>
-        <w:t>search</w:t>
+          <w:rFonts w:cs="Traditional Arabic"/>
+          <w:b/>
+          <w:bCs/>
+          <w:sz w:val="32"/>
+          <w:szCs w:val="32"/>
+          <w:lang w:val="nl-NL" w:bidi="ar-SY"/>
+        </w:rPr>
+        <w:t>e-commerce</w:t>
       </w:r>
     </w:p>
     <w:p>

</xml_diff>

<commit_message>
set multer and cloudinary and cloudinary storage
</commit_message>
<xml_diff>
--- a/Camping Project.docx
+++ b/Camping Project.docx
@@ -43,8 +43,20 @@
           <w:szCs w:val="28"/>
           <w:u w:val="single"/>
         </w:rPr>
-        <w:t>React crourse</w:t>
-      </w:r>
+        <w:t xml:space="preserve">React </w:t>
+      </w:r>
+      <w:proofErr w:type="spellStart"/>
+      <w:r>
+        <w:rPr>
+          <w:b/>
+          <w:bCs/>
+          <w:sz w:val="28"/>
+          <w:szCs w:val="28"/>
+          <w:u w:val="single"/>
+        </w:rPr>
+        <w:t>crourse</w:t>
+      </w:r>
+      <w:proofErr w:type="spellEnd"/>
     </w:p>
     <w:p>
       <w:pPr>
@@ -227,6 +239,7 @@
         </w:rPr>
         <w:t xml:space="preserve">ستخدام </w:t>
       </w:r>
+      <w:proofErr w:type="spellStart"/>
       <w:r>
         <w:rPr>
           <w:rFonts w:cs="Traditional Arabic"/>
@@ -237,6 +250,7 @@
         </w:rPr>
         <w:t>useSearchParams</w:t>
       </w:r>
+      <w:proofErr w:type="spellEnd"/>
       <w:r>
         <w:rPr>
           <w:rFonts w:cs="Traditional Arabic" w:hint="cs"/>
@@ -1170,15 +1184,17 @@
           <w:bCs/>
           <w:sz w:val="32"/>
           <w:szCs w:val="32"/>
-        </w:rPr>
-      </w:pPr>
-      <w:r>
-        <w:rPr>
-          <w:rFonts w:cs="Traditional Arabic" w:hint="cs"/>
-          <w:b/>
-          <w:bCs/>
-          <w:sz w:val="32"/>
-          <w:szCs w:val="32"/>
+          <w:highlight w:val="yellow"/>
+        </w:rPr>
+      </w:pPr>
+      <w:r>
+        <w:rPr>
+          <w:rFonts w:cs="Traditional Arabic" w:hint="cs"/>
+          <w:b/>
+          <w:bCs/>
+          <w:sz w:val="32"/>
+          <w:szCs w:val="32"/>
+          <w:highlight w:val="yellow"/>
           <w:rtl/>
           <w:lang w:bidi="ar-SY"/>
         </w:rPr>
@@ -1192,6 +1208,7 @@
           <w:bCs/>
           <w:sz w:val="32"/>
           <w:szCs w:val="32"/>
+          <w:highlight w:val="yellow"/>
           <w:lang w:bidi="ar-SY"/>
         </w:rPr>
         <w:t>81</w:t>
@@ -1203,6 +1220,7 @@
           <w:bCs/>
           <w:sz w:val="32"/>
           <w:szCs w:val="32"/>
+          <w:highlight w:val="yellow"/>
           <w:rtl/>
           <w:lang w:bidi="ar-SY"/>
         </w:rPr>
@@ -1215,6 +1233,7 @@
           <w:bCs/>
           <w:sz w:val="32"/>
           <w:szCs w:val="32"/>
+          <w:highlight w:val="yellow"/>
           <w:lang w:bidi="ar-SY"/>
         </w:rPr>
         <w:t>multipart/form-data</w:t>
@@ -1226,6 +1245,7 @@
           <w:bCs/>
           <w:sz w:val="32"/>
           <w:szCs w:val="32"/>
+          <w:highlight w:val="yellow"/>
           <w:rtl/>
           <w:lang w:val="nl-NL" w:bidi="ar-SY"/>
         </w:rPr>
@@ -1238,6 +1258,7 @@
           <w:bCs/>
           <w:sz w:val="32"/>
           <w:szCs w:val="32"/>
+          <w:highlight w:val="yellow"/>
           <w:lang w:val="nl-NL" w:bidi="ar-SY"/>
         </w:rPr>
         <w:t xml:space="preserve"> e-commerce </w:t>
@@ -1292,26 +1313,9 @@
           <w:szCs w:val="32"/>
           <w:lang w:bidi="ar-SY"/>
         </w:rPr>
-        <w:t>:type:week</w:t>
-      </w:r>
-    </w:p>
-    <w:p>
-      <w:pPr>
-        <w:pStyle w:val="ListParagraph"/>
-        <w:numPr>
-          <w:ilvl w:val="0"/>
-          <w:numId w:val="1"/>
-        </w:numPr>
-        <w:bidi/>
-        <w:jc w:val="both"/>
-        <w:rPr>
-          <w:rFonts w:ascii="Traditional Arabic" w:hAnsi="Traditional Arabic" w:cs="Traditional Arabic"/>
-          <w:b/>
-          <w:bCs/>
-          <w:sz w:val="32"/>
-          <w:szCs w:val="32"/>
-        </w:rPr>
-      </w:pPr>
+        <w:t>:</w:t>
+      </w:r>
+      <w:proofErr w:type="spellStart"/>
       <w:r>
         <w:rPr>
           <w:rFonts w:cs="Traditional Arabic"/>
@@ -1321,8 +1325,51 @@
           <w:szCs w:val="32"/>
           <w:lang w:bidi="ar-SY"/>
         </w:rPr>
-        <w:t>$rgex</w:t>
-      </w:r>
+        <w:t>type:week</w:t>
+      </w:r>
+      <w:proofErr w:type="spellEnd"/>
+    </w:p>
+    <w:p>
+      <w:pPr>
+        <w:pStyle w:val="ListParagraph"/>
+        <w:numPr>
+          <w:ilvl w:val="0"/>
+          <w:numId w:val="1"/>
+        </w:numPr>
+        <w:bidi/>
+        <w:jc w:val="both"/>
+        <w:rPr>
+          <w:rFonts w:ascii="Traditional Arabic" w:hAnsi="Traditional Arabic" w:cs="Traditional Arabic"/>
+          <w:b/>
+          <w:bCs/>
+          <w:sz w:val="32"/>
+          <w:szCs w:val="32"/>
+        </w:rPr>
+      </w:pPr>
+      <w:r>
+        <w:rPr>
+          <w:rFonts w:cs="Traditional Arabic"/>
+          <w:b/>
+          <w:bCs/>
+          <w:sz w:val="32"/>
+          <w:szCs w:val="32"/>
+          <w:lang w:bidi="ar-SY"/>
+        </w:rPr>
+        <w:t>$</w:t>
+      </w:r>
+      <w:proofErr w:type="spellStart"/>
+      <w:r>
+        <w:rPr>
+          <w:rFonts w:cs="Traditional Arabic"/>
+          <w:b/>
+          <w:bCs/>
+          <w:sz w:val="32"/>
+          <w:szCs w:val="32"/>
+          <w:lang w:bidi="ar-SY"/>
+        </w:rPr>
+        <w:t>rgex</w:t>
+      </w:r>
+      <w:proofErr w:type="spellEnd"/>
       <w:r>
         <w:rPr>
           <w:rFonts w:cs="Traditional Arabic" w:hint="cs"/>
@@ -1378,18 +1425,7 @@
           <w:szCs w:val="32"/>
           <w:lang w:val="nl-NL" w:bidi="ar-SY"/>
         </w:rPr>
-        <w:t xml:space="preserve"> </w:t>
-      </w:r>
-      <w:r>
-        <w:rPr>
-          <w:rFonts w:cs="Traditional Arabic"/>
-          <w:b/>
-          <w:bCs/>
-          <w:sz w:val="32"/>
-          <w:szCs w:val="32"/>
-          <w:lang w:val="nl-NL" w:bidi="ar-SY"/>
-        </w:rPr>
-        <w:t>e-commerce</w:t>
+        <w:t xml:space="preserve"> e-commerce</w:t>
       </w:r>
     </w:p>
     <w:p>

</xml_diff>